<commit_message>
Update Mongol ardiin urtiin duu.docx
ариуна
</commit_message>
<xml_diff>
--- a/Mongol ardiin urtiin duu.docx
+++ b/Mongol ardiin urtiin duu.docx
@@ -13,6 +13,8 @@
           <w:lang w:val="mn-MN"/>
         </w:rPr>
       </w:pPr>
+      <w:bookmarkStart w:id="0" w:name="_GoBack"/>
+      <w:bookmarkEnd w:id="0"/>
     </w:p>
     <w:p>
       <w:pPr>
@@ -25,8 +27,41 @@
           <w:lang w:val="mn-MN"/>
         </w:rPr>
       </w:pPr>
-      <w:bookmarkStart w:id="0" w:name="_GoBack"/>
-      <w:bookmarkEnd w:id="0"/>
+    </w:p>
+    <w:p>
+      <w:pPr>
+        <w:rPr>
+          <w:rFonts w:ascii="Helvetica" w:hAnsi="Helvetica" w:cs="Helvetica"/>
+          <w:color w:val="333333"/>
+          <w:sz w:val="21"/>
+          <w:szCs w:val="21"/>
+          <w:shd w:val="clear" w:color="auto" w:fill="FFFFFF"/>
+          <w:lang w:val="mn-MN"/>
+        </w:rPr>
+      </w:pPr>
+      <w:r>
+        <w:rPr>
+          <w:rFonts w:ascii="Helvetica" w:hAnsi="Helvetica" w:cs="Helvetica"/>
+          <w:color w:val="333333"/>
+          <w:sz w:val="21"/>
+          <w:szCs w:val="21"/>
+          <w:shd w:val="clear" w:color="auto" w:fill="FFFFFF"/>
+          <w:lang w:val="mn-MN"/>
+        </w:rPr>
+        <w:t xml:space="preserve">Ариунаа </w:t>
+      </w:r>
+    </w:p>
+    <w:p>
+      <w:pPr>
+        <w:rPr>
+          <w:rFonts w:ascii="Helvetica" w:hAnsi="Helvetica" w:cs="Helvetica"/>
+          <w:color w:val="333333"/>
+          <w:sz w:val="21"/>
+          <w:szCs w:val="21"/>
+          <w:shd w:val="clear" w:color="auto" w:fill="FFFFFF"/>
+          <w:lang w:val="mn-MN"/>
+        </w:rPr>
+      </w:pPr>
     </w:p>
     <w:p>
       <w:pPr>
@@ -790,6 +825,7 @@
     <w:lsdException w:name="HTML Sample" w:semiHidden="1" w:unhideWhenUsed="1"/>
     <w:lsdException w:name="HTML Typewriter" w:semiHidden="1" w:unhideWhenUsed="1"/>
     <w:lsdException w:name="HTML Variable" w:semiHidden="1" w:unhideWhenUsed="1"/>
+    <w:lsdException w:name="Normal Table" w:semiHidden="1" w:unhideWhenUsed="1"/>
     <w:lsdException w:name="annotation subject" w:semiHidden="1" w:unhideWhenUsed="1"/>
     <w:lsdException w:name="No List" w:semiHidden="1" w:unhideWhenUsed="1"/>
     <w:lsdException w:name="Outline List 1" w:semiHidden="1" w:unhideWhenUsed="1"/>
@@ -836,8 +872,10 @@
     <w:lsdException w:name="Table Subtle 2" w:semiHidden="1" w:unhideWhenUsed="1"/>
     <w:lsdException w:name="Table Web 1" w:semiHidden="1" w:unhideWhenUsed="1"/>
     <w:lsdException w:name="Table Web 2" w:semiHidden="1" w:unhideWhenUsed="1"/>
+    <w:lsdException w:name="Table Web 3" w:semiHidden="1" w:unhideWhenUsed="1"/>
     <w:lsdException w:name="Balloon Text" w:semiHidden="1" w:unhideWhenUsed="1"/>
     <w:lsdException w:name="Table Grid" w:uiPriority="39"/>
+    <w:lsdException w:name="Table Theme" w:semiHidden="1" w:unhideWhenUsed="1"/>
     <w:lsdException w:name="Placeholder Text" w:semiHidden="1"/>
     <w:lsdException w:name="No Spacing" w:uiPriority="1" w:qFormat="1"/>
     <w:lsdException w:name="Light Shading" w:uiPriority="60"/>

</xml_diff>